<commit_message>
Env reading list updated
</commit_message>
<xml_diff>
--- a/script_interview.docx
+++ b/script_interview.docx
@@ -1,6 +1,6 @@
 
 <file path=word/document.xml><?xml version="1.0" encoding="utf-8"?>
-<w:document xmlns:wpc="http://schemas.microsoft.com/office/word/2010/wordprocessingCanvas" xmlns:cx="http://schemas.microsoft.com/office/drawing/2014/chartex" xmlns:cx1="http://schemas.microsoft.com/office/drawing/2015/9/8/chartex" xmlns:cx2="http://schemas.microsoft.com/office/drawing/2015/10/21/chartex" xmlns:cx3="http://schemas.microsoft.com/office/drawing/2016/5/9/chartex" xmlns:cx4="http://schemas.microsoft.com/office/drawing/2016/5/10/chartex" xmlns:cx5="http://schemas.microsoft.com/office/drawing/2016/5/11/chartex" xmlns:cx6="http://schemas.microsoft.com/office/drawing/2016/5/12/chartex" xmlns:cx7="http://schemas.microsoft.com/office/drawing/2016/5/13/chartex" xmlns:cx8="http://schemas.microsoft.com/office/drawing/2016/5/14/chartex" xmlns:mc="http://schemas.openxmlformats.org/markup-compatibility/2006" xmlns:aink="http://schemas.microsoft.com/office/drawing/2016/ink" xmlns:am3d="http://schemas.microsoft.com/office/drawing/2017/model3d" xmlns:o="urn:schemas-microsoft-com:office:office" xmlns:oel="http://schemas.microsoft.com/office/2019/extlst" xmlns:r="http://schemas.openxmlformats.org/officeDocument/2006/relationships" xmlns:m="http://schemas.openxmlformats.org/officeDocument/2006/math" xmlns:v="urn:schemas-microsoft-com:vml" xmlns:wp14="http://schemas.microsoft.com/office/word/2010/wordprocessingDrawing" xmlns:wp="http://schemas.openxmlformats.org/drawingml/2006/wordprocessingDrawing" xmlns:w10="urn:schemas-microsoft-com:office:word" xmlns:w="http://schemas.openxmlformats.org/wordprocessingml/2006/main" xmlns:w14="http://schemas.microsoft.com/office/word/2010/wordml" xmlns:w15="http://schemas.microsoft.com/office/word/2012/wordml" xmlns:w16cex="http://schemas.microsoft.com/office/word/2018/wordml/cex" xmlns:w16cid="http://schemas.microsoft.com/office/word/2016/wordml/cid" xmlns:w16="http://schemas.microsoft.com/office/word/2018/wordml" xmlns:w16du="http://schemas.microsoft.com/office/word/2023/wordml/word16du" xmlns:w16sdtdh="http://schemas.microsoft.com/office/word/2020/wordml/sdtdatahash" xmlns:w16se="http://schemas.microsoft.com/office/word/2015/wordml/symex" xmlns:wpg="http://schemas.microsoft.com/office/word/2010/wordprocessingGroup" xmlns:wpi="http://schemas.microsoft.com/office/word/2010/wordprocessingInk" xmlns:wne="http://schemas.microsoft.com/office/word/2006/wordml" xmlns:wps="http://schemas.microsoft.com/office/word/2010/wordprocessingShape" mc:Ignorable="w14 w15 w16se w16cid w16 w16cex w16sdtdh wp14">
+<w:document xmlns:wpc="http://schemas.microsoft.com/office/word/2010/wordprocessingCanvas" xmlns:cx="http://schemas.microsoft.com/office/drawing/2014/chartex" xmlns:cx1="http://schemas.microsoft.com/office/drawing/2015/9/8/chartex" xmlns:cx2="http://schemas.microsoft.com/office/drawing/2015/10/21/chartex" xmlns:cx3="http://schemas.microsoft.com/office/drawing/2016/5/9/chartex" xmlns:cx4="http://schemas.microsoft.com/office/drawing/2016/5/10/chartex" xmlns:cx5="http://schemas.microsoft.com/office/drawing/2016/5/11/chartex" xmlns:cx6="http://schemas.microsoft.com/office/drawing/2016/5/12/chartex" xmlns:cx7="http://schemas.microsoft.com/office/drawing/2016/5/13/chartex" xmlns:cx8="http://schemas.microsoft.com/office/drawing/2016/5/14/chartex" xmlns:mc="http://schemas.openxmlformats.org/markup-compatibility/2006" xmlns:aink="http://schemas.microsoft.com/office/drawing/2016/ink" xmlns:am3d="http://schemas.microsoft.com/office/drawing/2017/model3d" xmlns:o="urn:schemas-microsoft-com:office:office" xmlns:oel="http://schemas.microsoft.com/office/2019/extlst" xmlns:r="http://schemas.openxmlformats.org/officeDocument/2006/relationships" xmlns:m="http://schemas.openxmlformats.org/officeDocument/2006/math" xmlns:v="urn:schemas-microsoft-com:vml" xmlns:wp14="http://schemas.microsoft.com/office/word/2010/wordprocessingDrawing" xmlns:wp="http://schemas.openxmlformats.org/drawingml/2006/wordprocessingDrawing" xmlns:w10="urn:schemas-microsoft-com:office:word" xmlns:w="http://schemas.openxmlformats.org/wordprocessingml/2006/main" xmlns:w14="http://schemas.microsoft.com/office/word/2010/wordml" xmlns:w15="http://schemas.microsoft.com/office/word/2012/wordml" xmlns:w16cex="http://schemas.microsoft.com/office/word/2018/wordml/cex" xmlns:w16cid="http://schemas.microsoft.com/office/word/2016/wordml/cid" xmlns:w16="http://schemas.microsoft.com/office/word/2018/wordml" xmlns:w16sdtdh="http://schemas.microsoft.com/office/word/2020/wordml/sdtdatahash" xmlns:w16se="http://schemas.microsoft.com/office/word/2015/wordml/symex" xmlns:wpg="http://schemas.microsoft.com/office/word/2010/wordprocessingGroup" xmlns:wpi="http://schemas.microsoft.com/office/word/2010/wordprocessingInk" xmlns:wne="http://schemas.microsoft.com/office/word/2006/wordml" xmlns:wps="http://schemas.microsoft.com/office/word/2010/wordprocessingShape" mc:Ignorable="w14 w15 w16se w16cid w16 w16cex w16sdtdh wp14">
   <w:body>
     <w:p>
       <w:pPr>
@@ -2900,7 +2900,7 @@
         <w:rPr>
           <w:rFonts w:ascii="Times New Roman" w:hAnsi="Times New Roman"/>
         </w:rPr>
-        <w:t xml:space="preserve">reduces the variance of </w:t>
+        <w:t xml:space="preserve">reduce the variance of </w:t>
       </w:r>
       <w:r>
         <w:rPr>
@@ -2954,7 +2954,19 @@
         <w:rPr>
           <w:rFonts w:ascii="Times New Roman" w:hAnsi="Times New Roman"/>
         </w:rPr>
-        <w:t xml:space="preserve">t the same time </w:t>
+        <w:t>t the same time</w:t>
+      </w:r>
+      <w:r>
+        <w:rPr>
+          <w:rFonts w:ascii="Times New Roman" w:hAnsi="Times New Roman" w:hint="eastAsia"/>
+        </w:rPr>
+        <w:t>,</w:t>
+      </w:r>
+      <w:r>
+        <w:rPr>
+          <w:rFonts w:ascii="Times New Roman" w:hAnsi="Times New Roman"/>
+        </w:rPr>
+        <w:t xml:space="preserve"> </w:t>
       </w:r>
       <w:r>
         <w:rPr>
@@ -7860,6 +7872,7 @@
         </w:rPr>
         <w:t>(</w:t>
       </w:r>
+      <w:proofErr w:type="spellStart"/>
       <w:r>
         <w:rPr>
           <w:rFonts w:ascii="Times New Roman" w:hAnsi="Times New Roman"/>
@@ -7867,6 +7880,7 @@
         </w:rPr>
         <w:t>Hitotsubashi</w:t>
       </w:r>
+      <w:proofErr w:type="spellEnd"/>
       <w:r>
         <w:rPr>
           <w:rFonts w:ascii="Times New Roman" w:hAnsi="Times New Roman"/>
@@ -8081,7 +8095,23 @@
           <w:rFonts w:ascii="Times New Roman" w:hAnsi="Times New Roman"/>
           <w:b/>
         </w:rPr>
-        <w:t>(Hitotsubashi)</w:t>
+        <w:t>(</w:t>
+      </w:r>
+      <w:proofErr w:type="spellStart"/>
+      <w:r>
+        <w:rPr>
+          <w:rFonts w:ascii="Times New Roman" w:hAnsi="Times New Roman"/>
+          <w:b/>
+        </w:rPr>
+        <w:t>Hitotsubashi</w:t>
+      </w:r>
+      <w:proofErr w:type="spellEnd"/>
+      <w:r>
+        <w:rPr>
+          <w:rFonts w:ascii="Times New Roman" w:hAnsi="Times New Roman"/>
+          <w:b/>
+        </w:rPr>
+        <w:t>)</w:t>
       </w:r>
     </w:p>
     <w:p>
@@ -8327,8 +8357,17 @@
           <w:rFonts w:ascii="Times New Roman" w:hAnsi="Times New Roman"/>
           <w:b/>
         </w:rPr>
-        <w:t xml:space="preserve"> Mookherjee</w:t>
-      </w:r>
+        <w:t xml:space="preserve"> </w:t>
+      </w:r>
+      <w:proofErr w:type="spellStart"/>
+      <w:r>
+        <w:rPr>
+          <w:rFonts w:ascii="Times New Roman" w:hAnsi="Times New Roman"/>
+          <w:b/>
+        </w:rPr>
+        <w:t>Mookherjee</w:t>
+      </w:r>
+      <w:proofErr w:type="spellEnd"/>
       <w:r>
         <w:rPr>
           <w:rFonts w:ascii="Times New Roman" w:hAnsi="Times New Roman"/>
@@ -9011,7 +9050,23 @@
           <w:rFonts w:ascii="Times New Roman" w:hAnsi="Times New Roman"/>
           <w:b/>
         </w:rPr>
-        <w:t>. What is the role of trade in natural resource depletion and protection policies? (Academia Sinica)</w:t>
+        <w:t xml:space="preserve">. What is the role of trade in natural resource depletion and protection policies? (Academia </w:t>
+      </w:r>
+      <w:proofErr w:type="spellStart"/>
+      <w:r>
+        <w:rPr>
+          <w:rFonts w:ascii="Times New Roman" w:hAnsi="Times New Roman"/>
+          <w:b/>
+        </w:rPr>
+        <w:t>Sinica</w:t>
+      </w:r>
+      <w:proofErr w:type="spellEnd"/>
+      <w:r>
+        <w:rPr>
+          <w:rFonts w:ascii="Times New Roman" w:hAnsi="Times New Roman"/>
+          <w:b/>
+        </w:rPr>
+        <w:t>)</w:t>
       </w:r>
       <w:r>
         <w:rPr>
@@ -9481,7 +9536,23 @@
           <w:rFonts w:ascii="Times New Roman" w:hAnsi="Times New Roman"/>
           <w:b/>
         </w:rPr>
-        <w:t>(Hitotsubashi)</w:t>
+        <w:t>(</w:t>
+      </w:r>
+      <w:proofErr w:type="spellStart"/>
+      <w:r>
+        <w:rPr>
+          <w:rFonts w:ascii="Times New Roman" w:hAnsi="Times New Roman"/>
+          <w:b/>
+        </w:rPr>
+        <w:t>Hitotsubashi</w:t>
+      </w:r>
+      <w:proofErr w:type="spellEnd"/>
+      <w:r>
+        <w:rPr>
+          <w:rFonts w:ascii="Times New Roman" w:hAnsi="Times New Roman"/>
+          <w:b/>
+        </w:rPr>
+        <w:t>)</w:t>
       </w:r>
     </w:p>
     <w:p>
@@ -9508,7 +9579,21 @@
         <w:rPr>
           <w:rFonts w:ascii="Times New Roman" w:hAnsi="Times New Roman"/>
         </w:rPr>
-        <w:t xml:space="preserve"> Except for a few market center, most communities have only rural sectors. In the structural estimation, </w:t>
+        <w:t xml:space="preserve"> Except for a few </w:t>
+      </w:r>
+      <w:proofErr w:type="gramStart"/>
+      <w:r>
+        <w:rPr>
+          <w:rFonts w:ascii="Times New Roman" w:hAnsi="Times New Roman"/>
+        </w:rPr>
+        <w:t>market</w:t>
+      </w:r>
+      <w:proofErr w:type="gramEnd"/>
+      <w:r>
+        <w:rPr>
+          <w:rFonts w:ascii="Times New Roman" w:hAnsi="Times New Roman"/>
+        </w:rPr>
+        <w:t xml:space="preserve"> center, most communities have only rural sectors. In the structural estimation, </w:t>
       </w:r>
       <w:r>
         <w:rPr>
@@ -9551,6 +9636,7 @@
         </w:rPr>
         <w:t xml:space="preserve"> (</w:t>
       </w:r>
+      <w:proofErr w:type="spellStart"/>
       <w:r>
         <w:rPr>
           <w:rFonts w:ascii="Times New Roman" w:hAnsi="Times New Roman"/>
@@ -9558,6 +9644,7 @@
         </w:rPr>
         <w:t>Hitotsubashi</w:t>
       </w:r>
+      <w:proofErr w:type="spellEnd"/>
       <w:r>
         <w:rPr>
           <w:rFonts w:ascii="Times New Roman" w:hAnsi="Times New Roman"/>
@@ -9619,7 +9706,23 @@
           <w:rFonts w:ascii="Times New Roman" w:hAnsi="Times New Roman"/>
           <w:b/>
         </w:rPr>
-        <w:t xml:space="preserve"> (Hitotsubashi)</w:t>
+        <w:t xml:space="preserve"> (</w:t>
+      </w:r>
+      <w:proofErr w:type="spellStart"/>
+      <w:r>
+        <w:rPr>
+          <w:rFonts w:ascii="Times New Roman" w:hAnsi="Times New Roman"/>
+          <w:b/>
+        </w:rPr>
+        <w:t>Hitotsubashi</w:t>
+      </w:r>
+      <w:proofErr w:type="spellEnd"/>
+      <w:r>
+        <w:rPr>
+          <w:rFonts w:ascii="Times New Roman" w:hAnsi="Times New Roman"/>
+          <w:b/>
+        </w:rPr>
+        <w:t>)</w:t>
       </w:r>
     </w:p>
     <w:p>
@@ -9802,8 +9905,16 @@
         <w:rPr>
           <w:rFonts w:ascii="Times New Roman" w:hAnsi="Times New Roman"/>
         </w:rPr>
-        <w:t>I will also consider other general economic journals (e.g., REStat</w:t>
-      </w:r>
+        <w:t xml:space="preserve">I will also consider other general economic journals (e.g., </w:t>
+      </w:r>
+      <w:proofErr w:type="spellStart"/>
+      <w:r>
+        <w:rPr>
+          <w:rFonts w:ascii="Times New Roman" w:hAnsi="Times New Roman"/>
+        </w:rPr>
+        <w:t>REStat</w:t>
+      </w:r>
+      <w:proofErr w:type="spellEnd"/>
       <w:r>
         <w:rPr>
           <w:rFonts w:ascii="Times New Roman" w:hAnsi="Times New Roman"/>
@@ -11023,7 +11134,7 @@
 </file>
 
 <file path=word/endnotes.xml><?xml version="1.0" encoding="utf-8"?>
-<w:endnotes xmlns:wpc="http://schemas.microsoft.com/office/word/2010/wordprocessingCanvas" xmlns:cx="http://schemas.microsoft.com/office/drawing/2014/chartex" xmlns:cx1="http://schemas.microsoft.com/office/drawing/2015/9/8/chartex" xmlns:cx2="http://schemas.microsoft.com/office/drawing/2015/10/21/chartex" xmlns:cx3="http://schemas.microsoft.com/office/drawing/2016/5/9/chartex" xmlns:cx4="http://schemas.microsoft.com/office/drawing/2016/5/10/chartex" xmlns:cx5="http://schemas.microsoft.com/office/drawing/2016/5/11/chartex" xmlns:cx6="http://schemas.microsoft.com/office/drawing/2016/5/12/chartex" xmlns:cx7="http://schemas.microsoft.com/office/drawing/2016/5/13/chartex" xmlns:cx8="http://schemas.microsoft.com/office/drawing/2016/5/14/chartex" xmlns:mc="http://schemas.openxmlformats.org/markup-compatibility/2006" xmlns:aink="http://schemas.microsoft.com/office/drawing/2016/ink" xmlns:am3d="http://schemas.microsoft.com/office/drawing/2017/model3d" xmlns:o="urn:schemas-microsoft-com:office:office" xmlns:oel="http://schemas.microsoft.com/office/2019/extlst" xmlns:r="http://schemas.openxmlformats.org/officeDocument/2006/relationships" xmlns:m="http://schemas.openxmlformats.org/officeDocument/2006/math" xmlns:v="urn:schemas-microsoft-com:vml" xmlns:wp14="http://schemas.microsoft.com/office/word/2010/wordprocessingDrawing" xmlns:wp="http://schemas.openxmlformats.org/drawingml/2006/wordprocessingDrawing" xmlns:w10="urn:schemas-microsoft-com:office:word" xmlns:w="http://schemas.openxmlformats.org/wordprocessingml/2006/main" xmlns:w14="http://schemas.microsoft.com/office/word/2010/wordml" xmlns:w15="http://schemas.microsoft.com/office/word/2012/wordml" xmlns:w16cex="http://schemas.microsoft.com/office/word/2018/wordml/cex" xmlns:w16cid="http://schemas.microsoft.com/office/word/2016/wordml/cid" xmlns:w16="http://schemas.microsoft.com/office/word/2018/wordml" xmlns:w16du="http://schemas.microsoft.com/office/word/2023/wordml/word16du" xmlns:w16sdtdh="http://schemas.microsoft.com/office/word/2020/wordml/sdtdatahash" xmlns:w16se="http://schemas.microsoft.com/office/word/2015/wordml/symex" xmlns:wpg="http://schemas.microsoft.com/office/word/2010/wordprocessingGroup" xmlns:wpi="http://schemas.microsoft.com/office/word/2010/wordprocessingInk" xmlns:wne="http://schemas.microsoft.com/office/word/2006/wordml" xmlns:wps="http://schemas.microsoft.com/office/word/2010/wordprocessingShape" mc:Ignorable="w14 w15 w16se w16cid w16 w16cex w16sdtdh wp14">
+<w:endnotes xmlns:wpc="http://schemas.microsoft.com/office/word/2010/wordprocessingCanvas" xmlns:cx="http://schemas.microsoft.com/office/drawing/2014/chartex" xmlns:cx1="http://schemas.microsoft.com/office/drawing/2015/9/8/chartex" xmlns:cx2="http://schemas.microsoft.com/office/drawing/2015/10/21/chartex" xmlns:cx3="http://schemas.microsoft.com/office/drawing/2016/5/9/chartex" xmlns:cx4="http://schemas.microsoft.com/office/drawing/2016/5/10/chartex" xmlns:cx5="http://schemas.microsoft.com/office/drawing/2016/5/11/chartex" xmlns:cx6="http://schemas.microsoft.com/office/drawing/2016/5/12/chartex" xmlns:cx7="http://schemas.microsoft.com/office/drawing/2016/5/13/chartex" xmlns:cx8="http://schemas.microsoft.com/office/drawing/2016/5/14/chartex" xmlns:mc="http://schemas.openxmlformats.org/markup-compatibility/2006" xmlns:aink="http://schemas.microsoft.com/office/drawing/2016/ink" xmlns:am3d="http://schemas.microsoft.com/office/drawing/2017/model3d" xmlns:o="urn:schemas-microsoft-com:office:office" xmlns:oel="http://schemas.microsoft.com/office/2019/extlst" xmlns:r="http://schemas.openxmlformats.org/officeDocument/2006/relationships" xmlns:m="http://schemas.openxmlformats.org/officeDocument/2006/math" xmlns:v="urn:schemas-microsoft-com:vml" xmlns:wp14="http://schemas.microsoft.com/office/word/2010/wordprocessingDrawing" xmlns:wp="http://schemas.openxmlformats.org/drawingml/2006/wordprocessingDrawing" xmlns:w10="urn:schemas-microsoft-com:office:word" xmlns:w="http://schemas.openxmlformats.org/wordprocessingml/2006/main" xmlns:w14="http://schemas.microsoft.com/office/word/2010/wordml" xmlns:w15="http://schemas.microsoft.com/office/word/2012/wordml" xmlns:w16cex="http://schemas.microsoft.com/office/word/2018/wordml/cex" xmlns:w16cid="http://schemas.microsoft.com/office/word/2016/wordml/cid" xmlns:w16="http://schemas.microsoft.com/office/word/2018/wordml" xmlns:w16sdtdh="http://schemas.microsoft.com/office/word/2020/wordml/sdtdatahash" xmlns:w16se="http://schemas.microsoft.com/office/word/2015/wordml/symex" xmlns:wpg="http://schemas.microsoft.com/office/word/2010/wordprocessingGroup" xmlns:wpi="http://schemas.microsoft.com/office/word/2010/wordprocessingInk" xmlns:wne="http://schemas.microsoft.com/office/word/2006/wordml" xmlns:wps="http://schemas.microsoft.com/office/word/2010/wordprocessingShape" mc:Ignorable="w14 w15 w16se w16cid w16 w16cex w16sdtdh wp14">
   <w:endnote w:type="separator" w:id="-1">
     <w:p>
       <w:r>
@@ -11042,7 +11153,7 @@
 </file>
 
 <file path=word/footnotes.xml><?xml version="1.0" encoding="utf-8"?>
-<w:footnotes xmlns:wpc="http://schemas.microsoft.com/office/word/2010/wordprocessingCanvas" xmlns:cx="http://schemas.microsoft.com/office/drawing/2014/chartex" xmlns:cx1="http://schemas.microsoft.com/office/drawing/2015/9/8/chartex" xmlns:cx2="http://schemas.microsoft.com/office/drawing/2015/10/21/chartex" xmlns:cx3="http://schemas.microsoft.com/office/drawing/2016/5/9/chartex" xmlns:cx4="http://schemas.microsoft.com/office/drawing/2016/5/10/chartex" xmlns:cx5="http://schemas.microsoft.com/office/drawing/2016/5/11/chartex" xmlns:cx6="http://schemas.microsoft.com/office/drawing/2016/5/12/chartex" xmlns:cx7="http://schemas.microsoft.com/office/drawing/2016/5/13/chartex" xmlns:cx8="http://schemas.microsoft.com/office/drawing/2016/5/14/chartex" xmlns:mc="http://schemas.openxmlformats.org/markup-compatibility/2006" xmlns:aink="http://schemas.microsoft.com/office/drawing/2016/ink" xmlns:am3d="http://schemas.microsoft.com/office/drawing/2017/model3d" xmlns:o="urn:schemas-microsoft-com:office:office" xmlns:oel="http://schemas.microsoft.com/office/2019/extlst" xmlns:r="http://schemas.openxmlformats.org/officeDocument/2006/relationships" xmlns:m="http://schemas.openxmlformats.org/officeDocument/2006/math" xmlns:v="urn:schemas-microsoft-com:vml" xmlns:wp14="http://schemas.microsoft.com/office/word/2010/wordprocessingDrawing" xmlns:wp="http://schemas.openxmlformats.org/drawingml/2006/wordprocessingDrawing" xmlns:w10="urn:schemas-microsoft-com:office:word" xmlns:w="http://schemas.openxmlformats.org/wordprocessingml/2006/main" xmlns:w14="http://schemas.microsoft.com/office/word/2010/wordml" xmlns:w15="http://schemas.microsoft.com/office/word/2012/wordml" xmlns:w16cex="http://schemas.microsoft.com/office/word/2018/wordml/cex" xmlns:w16cid="http://schemas.microsoft.com/office/word/2016/wordml/cid" xmlns:w16="http://schemas.microsoft.com/office/word/2018/wordml" xmlns:w16du="http://schemas.microsoft.com/office/word/2023/wordml/word16du" xmlns:w16sdtdh="http://schemas.microsoft.com/office/word/2020/wordml/sdtdatahash" xmlns:w16se="http://schemas.microsoft.com/office/word/2015/wordml/symex" xmlns:wpg="http://schemas.microsoft.com/office/word/2010/wordprocessingGroup" xmlns:wpi="http://schemas.microsoft.com/office/word/2010/wordprocessingInk" xmlns:wne="http://schemas.microsoft.com/office/word/2006/wordml" xmlns:wps="http://schemas.microsoft.com/office/word/2010/wordprocessingShape" mc:Ignorable="w14 w15 w16se w16cid w16 w16cex w16sdtdh wp14">
+<w:footnotes xmlns:wpc="http://schemas.microsoft.com/office/word/2010/wordprocessingCanvas" xmlns:cx="http://schemas.microsoft.com/office/drawing/2014/chartex" xmlns:cx1="http://schemas.microsoft.com/office/drawing/2015/9/8/chartex" xmlns:cx2="http://schemas.microsoft.com/office/drawing/2015/10/21/chartex" xmlns:cx3="http://schemas.microsoft.com/office/drawing/2016/5/9/chartex" xmlns:cx4="http://schemas.microsoft.com/office/drawing/2016/5/10/chartex" xmlns:cx5="http://schemas.microsoft.com/office/drawing/2016/5/11/chartex" xmlns:cx6="http://schemas.microsoft.com/office/drawing/2016/5/12/chartex" xmlns:cx7="http://schemas.microsoft.com/office/drawing/2016/5/13/chartex" xmlns:cx8="http://schemas.microsoft.com/office/drawing/2016/5/14/chartex" xmlns:mc="http://schemas.openxmlformats.org/markup-compatibility/2006" xmlns:aink="http://schemas.microsoft.com/office/drawing/2016/ink" xmlns:am3d="http://schemas.microsoft.com/office/drawing/2017/model3d" xmlns:o="urn:schemas-microsoft-com:office:office" xmlns:oel="http://schemas.microsoft.com/office/2019/extlst" xmlns:r="http://schemas.openxmlformats.org/officeDocument/2006/relationships" xmlns:m="http://schemas.openxmlformats.org/officeDocument/2006/math" xmlns:v="urn:schemas-microsoft-com:vml" xmlns:wp14="http://schemas.microsoft.com/office/word/2010/wordprocessingDrawing" xmlns:wp="http://schemas.openxmlformats.org/drawingml/2006/wordprocessingDrawing" xmlns:w10="urn:schemas-microsoft-com:office:word" xmlns:w="http://schemas.openxmlformats.org/wordprocessingml/2006/main" xmlns:w14="http://schemas.microsoft.com/office/word/2010/wordml" xmlns:w15="http://schemas.microsoft.com/office/word/2012/wordml" xmlns:w16cex="http://schemas.microsoft.com/office/word/2018/wordml/cex" xmlns:w16cid="http://schemas.microsoft.com/office/word/2016/wordml/cid" xmlns:w16="http://schemas.microsoft.com/office/word/2018/wordml" xmlns:w16sdtdh="http://schemas.microsoft.com/office/word/2020/wordml/sdtdatahash" xmlns:w16se="http://schemas.microsoft.com/office/word/2015/wordml/symex" xmlns:wpg="http://schemas.microsoft.com/office/word/2010/wordprocessingGroup" xmlns:wpi="http://schemas.microsoft.com/office/word/2010/wordprocessingInk" xmlns:wne="http://schemas.microsoft.com/office/word/2006/wordml" xmlns:wps="http://schemas.microsoft.com/office/word/2010/wordprocessingShape" mc:Ignorable="w14 w15 w16se w16cid w16 w16cex w16sdtdh wp14">
   <w:footnote w:type="separator" w:id="-1">
     <w:p>
       <w:r>
@@ -11061,7 +11172,7 @@
 </file>
 
 <file path=word/numbering.xml><?xml version="1.0" encoding="utf-8"?>
-<w:numbering xmlns:wpc="http://schemas.microsoft.com/office/word/2010/wordprocessingCanvas" xmlns:cx="http://schemas.microsoft.com/office/drawing/2014/chartex" xmlns:cx1="http://schemas.microsoft.com/office/drawing/2015/9/8/chartex" xmlns:cx2="http://schemas.microsoft.com/office/drawing/2015/10/21/chartex" xmlns:cx3="http://schemas.microsoft.com/office/drawing/2016/5/9/chartex" xmlns:cx4="http://schemas.microsoft.com/office/drawing/2016/5/10/chartex" xmlns:cx5="http://schemas.microsoft.com/office/drawing/2016/5/11/chartex" xmlns:cx6="http://schemas.microsoft.com/office/drawing/2016/5/12/chartex" xmlns:cx7="http://schemas.microsoft.com/office/drawing/2016/5/13/chartex" xmlns:cx8="http://schemas.microsoft.com/office/drawing/2016/5/14/chartex" xmlns:mc="http://schemas.openxmlformats.org/markup-compatibility/2006" xmlns:aink="http://schemas.microsoft.com/office/drawing/2016/ink" xmlns:am3d="http://schemas.microsoft.com/office/drawing/2017/model3d" xmlns:o="urn:schemas-microsoft-com:office:office" xmlns:oel="http://schemas.microsoft.com/office/2019/extlst" xmlns:r="http://schemas.openxmlformats.org/officeDocument/2006/relationships" xmlns:m="http://schemas.openxmlformats.org/officeDocument/2006/math" xmlns:v="urn:schemas-microsoft-com:vml" xmlns:wp14="http://schemas.microsoft.com/office/word/2010/wordprocessingDrawing" xmlns:wp="http://schemas.openxmlformats.org/drawingml/2006/wordprocessingDrawing" xmlns:w10="urn:schemas-microsoft-com:office:word" xmlns:w="http://schemas.openxmlformats.org/wordprocessingml/2006/main" xmlns:w14="http://schemas.microsoft.com/office/word/2010/wordml" xmlns:w15="http://schemas.microsoft.com/office/word/2012/wordml" xmlns:w16cex="http://schemas.microsoft.com/office/word/2018/wordml/cex" xmlns:w16cid="http://schemas.microsoft.com/office/word/2016/wordml/cid" xmlns:w16="http://schemas.microsoft.com/office/word/2018/wordml" xmlns:w16du="http://schemas.microsoft.com/office/word/2023/wordml/word16du" xmlns:w16sdtdh="http://schemas.microsoft.com/office/word/2020/wordml/sdtdatahash" xmlns:w16se="http://schemas.microsoft.com/office/word/2015/wordml/symex" xmlns:wpg="http://schemas.microsoft.com/office/word/2010/wordprocessingGroup" xmlns:wpi="http://schemas.microsoft.com/office/word/2010/wordprocessingInk" xmlns:wne="http://schemas.microsoft.com/office/word/2006/wordml" xmlns:wps="http://schemas.microsoft.com/office/word/2010/wordprocessingShape" mc:Ignorable="w14 w15 w16se w16cid w16 w16cex w16sdtdh wp14">
+<w:numbering xmlns:wpc="http://schemas.microsoft.com/office/word/2010/wordprocessingCanvas" xmlns:cx="http://schemas.microsoft.com/office/drawing/2014/chartex" xmlns:cx1="http://schemas.microsoft.com/office/drawing/2015/9/8/chartex" xmlns:cx2="http://schemas.microsoft.com/office/drawing/2015/10/21/chartex" xmlns:cx3="http://schemas.microsoft.com/office/drawing/2016/5/9/chartex" xmlns:cx4="http://schemas.microsoft.com/office/drawing/2016/5/10/chartex" xmlns:cx5="http://schemas.microsoft.com/office/drawing/2016/5/11/chartex" xmlns:cx6="http://schemas.microsoft.com/office/drawing/2016/5/12/chartex" xmlns:cx7="http://schemas.microsoft.com/office/drawing/2016/5/13/chartex" xmlns:cx8="http://schemas.microsoft.com/office/drawing/2016/5/14/chartex" xmlns:mc="http://schemas.openxmlformats.org/markup-compatibility/2006" xmlns:aink="http://schemas.microsoft.com/office/drawing/2016/ink" xmlns:am3d="http://schemas.microsoft.com/office/drawing/2017/model3d" xmlns:o="urn:schemas-microsoft-com:office:office" xmlns:oel="http://schemas.microsoft.com/office/2019/extlst" xmlns:r="http://schemas.openxmlformats.org/officeDocument/2006/relationships" xmlns:m="http://schemas.openxmlformats.org/officeDocument/2006/math" xmlns:v="urn:schemas-microsoft-com:vml" xmlns:wp14="http://schemas.microsoft.com/office/word/2010/wordprocessingDrawing" xmlns:wp="http://schemas.openxmlformats.org/drawingml/2006/wordprocessingDrawing" xmlns:w10="urn:schemas-microsoft-com:office:word" xmlns:w="http://schemas.openxmlformats.org/wordprocessingml/2006/main" xmlns:w14="http://schemas.microsoft.com/office/word/2010/wordml" xmlns:w15="http://schemas.microsoft.com/office/word/2012/wordml" xmlns:w16cex="http://schemas.microsoft.com/office/word/2018/wordml/cex" xmlns:w16cid="http://schemas.microsoft.com/office/word/2016/wordml/cid" xmlns:w16="http://schemas.microsoft.com/office/word/2018/wordml" xmlns:w16sdtdh="http://schemas.microsoft.com/office/word/2020/wordml/sdtdatahash" xmlns:w16se="http://schemas.microsoft.com/office/word/2015/wordml/symex" xmlns:wpg="http://schemas.microsoft.com/office/word/2010/wordprocessingGroup" xmlns:wpi="http://schemas.microsoft.com/office/word/2010/wordprocessingInk" xmlns:wne="http://schemas.microsoft.com/office/word/2006/wordml" xmlns:wps="http://schemas.microsoft.com/office/word/2010/wordprocessingShape" mc:Ignorable="w14 w15 w16se w16cid w16 w16cex w16sdtdh wp14">
   <w:abstractNum w:abstractNumId="0" w15:restartNumberingAfterBreak="0">
     <w:nsid w:val="01402720"/>
     <w:multiLevelType w:val="hybridMultilevel"/>

</xml_diff>